<commit_message>
Keresés és szűrés feldatok
</commit_message>
<xml_diff>
--- a/feladat.docx
+++ b/feladat.docx
@@ -3,7 +3,6 @@
 <w:document xmlns:wpc="http://schemas.microsoft.com/office/word/2010/wordprocessingCanvas" xmlns:cx="http://schemas.microsoft.com/office/drawing/2014/chartex" xmlns:cx1="http://schemas.microsoft.com/office/drawing/2015/9/8/chartex" xmlns:mc="http://schemas.openxmlformats.org/markup-compatibility/2006" xmlns:o="urn:schemas-microsoft-com:office:office" xmlns:r="http://schemas.openxmlformats.org/officeDocument/2006/relationships" xmlns:m="http://schemas.openxmlformats.org/officeDocument/2006/math" xmlns:v="urn:schemas-microsoft-com:vml" xmlns:wp14="http://schemas.microsoft.com/office/word/2010/wordprocessingDrawing" xmlns:wp="http://schemas.openxmlformats.org/drawingml/2006/wordprocessingDrawing" xmlns:w10="urn:schemas-microsoft-com:office:word" xmlns:w="http://schemas.openxmlformats.org/wordprocessingml/2006/main" xmlns:w14="http://schemas.microsoft.com/office/word/2010/wordml" xmlns:w15="http://schemas.microsoft.com/office/word/2012/wordml" xmlns:w16se="http://schemas.microsoft.com/office/word/2015/wordml/symex" xmlns:wpg="http://schemas.microsoft.com/office/word/2010/wordprocessingGroup" xmlns:wpi="http://schemas.microsoft.com/office/word/2010/wordprocessingInk" xmlns:wne="http://schemas.microsoft.com/office/word/2006/wordml" xmlns:wps="http://schemas.microsoft.com/office/word/2010/wordprocessingShape" mc:Ignorable="w14 w15 w16se wp14">
   <w:body>
     <w:p>
-      <w:bookmarkStart w:id="0" w:name="_GoBack"/>
       <w:proofErr w:type="spellStart"/>
       <w:r>
         <w:t>StudentView</w:t>
@@ -116,7 +115,6 @@
       </w:r>
       <w:proofErr w:type="spellEnd"/>
     </w:p>
-    <w:bookmarkEnd w:id="0"/>
     <w:p>
       <w:pPr>
         <w:pStyle w:val="Listaszerbekezds"/>
@@ -133,6 +131,115 @@
         <w:t>ban</w:t>
       </w:r>
       <w:proofErr w:type="spellEnd"/>
+    </w:p>
+    <w:p/>
+    <w:p>
+      <w:bookmarkStart w:id="0" w:name="_GoBack"/>
+      <w:r>
+        <w:t>Keresés és szűrés</w:t>
+      </w:r>
+    </w:p>
+    <w:p>
+      <w:pPr>
+        <w:pStyle w:val="Listaszerbekezds"/>
+        <w:numPr>
+          <w:ilvl w:val="0"/>
+          <w:numId w:val="2"/>
+        </w:numPr>
+      </w:pPr>
+      <w:r>
+        <w:t>Készítsen szűrést a diák nemére</w:t>
+      </w:r>
+    </w:p>
+    <w:p>
+      <w:pPr>
+        <w:pStyle w:val="Listaszerbekezds"/>
+        <w:numPr>
+          <w:ilvl w:val="0"/>
+          <w:numId w:val="2"/>
+        </w:numPr>
+      </w:pPr>
+      <w:r>
+        <w:t>Készítsen keresést a diák nevére</w:t>
+      </w:r>
+    </w:p>
+    <w:p>
+      <w:pPr>
+        <w:pStyle w:val="Listaszerbekezds"/>
+        <w:numPr>
+          <w:ilvl w:val="0"/>
+          <w:numId w:val="2"/>
+        </w:numPr>
+      </w:pPr>
+      <w:r>
+        <w:t>Készítsen szűrést a diák születési évére</w:t>
+      </w:r>
+    </w:p>
+    <w:p>
+      <w:r>
+        <w:t>Gyakorlás</w:t>
+      </w:r>
+    </w:p>
+    <w:p>
+      <w:pPr>
+        <w:pStyle w:val="Listaszerbekezds"/>
+        <w:numPr>
+          <w:ilvl w:val="0"/>
+          <w:numId w:val="3"/>
+        </w:numPr>
+      </w:pPr>
+      <w:r>
+        <w:t>Készítsen szűrést az osztályfőnökökre</w:t>
+      </w:r>
+    </w:p>
+    <w:p>
+      <w:pPr>
+        <w:pStyle w:val="Listaszerbekezds"/>
+        <w:numPr>
+          <w:ilvl w:val="0"/>
+          <w:numId w:val="3"/>
+        </w:numPr>
+      </w:pPr>
+      <w:r>
+        <w:t>Készítsen szűrést a szülők nemére</w:t>
+      </w:r>
+    </w:p>
+    <w:p>
+      <w:pPr>
+        <w:pStyle w:val="Listaszerbekezds"/>
+        <w:numPr>
+          <w:ilvl w:val="0"/>
+          <w:numId w:val="3"/>
+        </w:numPr>
+      </w:pPr>
+      <w:r>
+        <w:t>Készítsen szűrést a szülők nevére</w:t>
+      </w:r>
+    </w:p>
+    <w:p>
+      <w:pPr>
+        <w:pStyle w:val="Listaszerbekezds"/>
+        <w:numPr>
+          <w:ilvl w:val="0"/>
+          <w:numId w:val="3"/>
+        </w:numPr>
+      </w:pPr>
+      <w:r>
+        <w:t>Készítsen szűrést a diák születési helyére</w:t>
+      </w:r>
+    </w:p>
+    <w:p>
+      <w:pPr>
+        <w:pStyle w:val="Listaszerbekezds"/>
+        <w:numPr>
+          <w:ilvl w:val="0"/>
+          <w:numId w:val="3"/>
+        </w:numPr>
+      </w:pPr>
+      <w:r>
+        <w:t>Készítsen szűrést a diák tanulmányi kimenetére (érettségi, szakmai vizsga)</w:t>
+      </w:r>
+      <w:bookmarkEnd w:id="0"/>
     </w:p>
     <w:sectPr>
       <w:pgSz w:w="11906" w:h="16838"/>
@@ -147,6 +254,205 @@
 <file path=word/numbering.xml><?xml version="1.0" encoding="utf-8"?>
 <w:numbering xmlns:wpc="http://schemas.microsoft.com/office/word/2010/wordprocessingCanvas" xmlns:cx="http://schemas.microsoft.com/office/drawing/2014/chartex" xmlns:cx1="http://schemas.microsoft.com/office/drawing/2015/9/8/chartex" xmlns:mc="http://schemas.openxmlformats.org/markup-compatibility/2006" xmlns:o="urn:schemas-microsoft-com:office:office" xmlns:r="http://schemas.openxmlformats.org/officeDocument/2006/relationships" xmlns:m="http://schemas.openxmlformats.org/officeDocument/2006/math" xmlns:v="urn:schemas-microsoft-com:vml" xmlns:wp14="http://schemas.microsoft.com/office/word/2010/wordprocessingDrawing" xmlns:wp="http://schemas.openxmlformats.org/drawingml/2006/wordprocessingDrawing" xmlns:w10="urn:schemas-microsoft-com:office:word" xmlns:w="http://schemas.openxmlformats.org/wordprocessingml/2006/main" xmlns:w14="http://schemas.microsoft.com/office/word/2010/wordml" xmlns:w15="http://schemas.microsoft.com/office/word/2012/wordml" xmlns:w16se="http://schemas.microsoft.com/office/word/2015/wordml/symex" xmlns:wpg="http://schemas.microsoft.com/office/word/2010/wordprocessingGroup" xmlns:wpi="http://schemas.microsoft.com/office/word/2010/wordprocessingInk" xmlns:wne="http://schemas.microsoft.com/office/word/2006/wordml" xmlns:wps="http://schemas.microsoft.com/office/word/2010/wordprocessingShape" mc:Ignorable="w14 w15 w16se wp14">
   <w:abstractNum w:abstractNumId="0" w15:restartNumberingAfterBreak="0">
+    <w:nsid w:val="078815CA"/>
+    <w:multiLevelType w:val="hybridMultilevel"/>
+    <w:tmpl w:val="4920E51E"/>
+    <w:lvl w:ilvl="0" w:tplc="040E000F">
+      <w:start w:val="1"/>
+      <w:numFmt w:val="decimal"/>
+      <w:lvlText w:val="%1."/>
+      <w:lvlJc w:val="left"/>
+      <w:pPr>
+        <w:ind w:left="720" w:hanging="360"/>
+      </w:pPr>
+    </w:lvl>
+    <w:lvl w:ilvl="1" w:tplc="040E0019" w:tentative="1">
+      <w:start w:val="1"/>
+      <w:numFmt w:val="lowerLetter"/>
+      <w:lvlText w:val="%2."/>
+      <w:lvlJc w:val="left"/>
+      <w:pPr>
+        <w:ind w:left="1440" w:hanging="360"/>
+      </w:pPr>
+    </w:lvl>
+    <w:lvl w:ilvl="2" w:tplc="040E001B" w:tentative="1">
+      <w:start w:val="1"/>
+      <w:numFmt w:val="lowerRoman"/>
+      <w:lvlText w:val="%3."/>
+      <w:lvlJc w:val="right"/>
+      <w:pPr>
+        <w:ind w:left="2160" w:hanging="180"/>
+      </w:pPr>
+    </w:lvl>
+    <w:lvl w:ilvl="3" w:tplc="040E000F" w:tentative="1">
+      <w:start w:val="1"/>
+      <w:numFmt w:val="decimal"/>
+      <w:lvlText w:val="%4."/>
+      <w:lvlJc w:val="left"/>
+      <w:pPr>
+        <w:ind w:left="2880" w:hanging="360"/>
+      </w:pPr>
+    </w:lvl>
+    <w:lvl w:ilvl="4" w:tplc="040E0019" w:tentative="1">
+      <w:start w:val="1"/>
+      <w:numFmt w:val="lowerLetter"/>
+      <w:lvlText w:val="%5."/>
+      <w:lvlJc w:val="left"/>
+      <w:pPr>
+        <w:ind w:left="3600" w:hanging="360"/>
+      </w:pPr>
+    </w:lvl>
+    <w:lvl w:ilvl="5" w:tplc="040E001B" w:tentative="1">
+      <w:start w:val="1"/>
+      <w:numFmt w:val="lowerRoman"/>
+      <w:lvlText w:val="%6."/>
+      <w:lvlJc w:val="right"/>
+      <w:pPr>
+        <w:ind w:left="4320" w:hanging="180"/>
+      </w:pPr>
+    </w:lvl>
+    <w:lvl w:ilvl="6" w:tplc="040E000F" w:tentative="1">
+      <w:start w:val="1"/>
+      <w:numFmt w:val="decimal"/>
+      <w:lvlText w:val="%7."/>
+      <w:lvlJc w:val="left"/>
+      <w:pPr>
+        <w:ind w:left="5040" w:hanging="360"/>
+      </w:pPr>
+    </w:lvl>
+    <w:lvl w:ilvl="7" w:tplc="040E0019" w:tentative="1">
+      <w:start w:val="1"/>
+      <w:numFmt w:val="lowerLetter"/>
+      <w:lvlText w:val="%8."/>
+      <w:lvlJc w:val="left"/>
+      <w:pPr>
+        <w:ind w:left="5760" w:hanging="360"/>
+      </w:pPr>
+    </w:lvl>
+    <w:lvl w:ilvl="8" w:tplc="040E001B" w:tentative="1">
+      <w:start w:val="1"/>
+      <w:numFmt w:val="lowerRoman"/>
+      <w:lvlText w:val="%9."/>
+      <w:lvlJc w:val="right"/>
+      <w:pPr>
+        <w:ind w:left="6480" w:hanging="180"/>
+      </w:pPr>
+    </w:lvl>
+  </w:abstractNum>
+  <w:abstractNum w:abstractNumId="1" w15:restartNumberingAfterBreak="0">
+    <w:nsid w:val="418B4451"/>
+    <w:multiLevelType w:val="hybridMultilevel"/>
+    <w:tmpl w:val="19F63C70"/>
+    <w:lvl w:ilvl="0" w:tplc="040E0001">
+      <w:start w:val="1"/>
+      <w:numFmt w:val="bullet"/>
+      <w:lvlText w:val=""/>
+      <w:lvlJc w:val="left"/>
+      <w:pPr>
+        <w:ind w:left="720" w:hanging="360"/>
+      </w:pPr>
+      <w:rPr>
+        <w:rFonts w:ascii="Symbol" w:hAnsi="Symbol" w:hint="default"/>
+      </w:rPr>
+    </w:lvl>
+    <w:lvl w:ilvl="1" w:tplc="040E0003" w:tentative="1">
+      <w:start w:val="1"/>
+      <w:numFmt w:val="bullet"/>
+      <w:lvlText w:val="o"/>
+      <w:lvlJc w:val="left"/>
+      <w:pPr>
+        <w:ind w:left="1440" w:hanging="360"/>
+      </w:pPr>
+      <w:rPr>
+        <w:rFonts w:ascii="Courier New" w:hAnsi="Courier New" w:cs="Courier New" w:hint="default"/>
+      </w:rPr>
+    </w:lvl>
+    <w:lvl w:ilvl="2" w:tplc="040E0005" w:tentative="1">
+      <w:start w:val="1"/>
+      <w:numFmt w:val="bullet"/>
+      <w:lvlText w:val=""/>
+      <w:lvlJc w:val="left"/>
+      <w:pPr>
+        <w:ind w:left="2160" w:hanging="360"/>
+      </w:pPr>
+      <w:rPr>
+        <w:rFonts w:ascii="Wingdings" w:hAnsi="Wingdings" w:hint="default"/>
+      </w:rPr>
+    </w:lvl>
+    <w:lvl w:ilvl="3" w:tplc="040E0001" w:tentative="1">
+      <w:start w:val="1"/>
+      <w:numFmt w:val="bullet"/>
+      <w:lvlText w:val=""/>
+      <w:lvlJc w:val="left"/>
+      <w:pPr>
+        <w:ind w:left="2880" w:hanging="360"/>
+      </w:pPr>
+      <w:rPr>
+        <w:rFonts w:ascii="Symbol" w:hAnsi="Symbol" w:hint="default"/>
+      </w:rPr>
+    </w:lvl>
+    <w:lvl w:ilvl="4" w:tplc="040E0003" w:tentative="1">
+      <w:start w:val="1"/>
+      <w:numFmt w:val="bullet"/>
+      <w:lvlText w:val="o"/>
+      <w:lvlJc w:val="left"/>
+      <w:pPr>
+        <w:ind w:left="3600" w:hanging="360"/>
+      </w:pPr>
+      <w:rPr>
+        <w:rFonts w:ascii="Courier New" w:hAnsi="Courier New" w:cs="Courier New" w:hint="default"/>
+      </w:rPr>
+    </w:lvl>
+    <w:lvl w:ilvl="5" w:tplc="040E0005" w:tentative="1">
+      <w:start w:val="1"/>
+      <w:numFmt w:val="bullet"/>
+      <w:lvlText w:val=""/>
+      <w:lvlJc w:val="left"/>
+      <w:pPr>
+        <w:ind w:left="4320" w:hanging="360"/>
+      </w:pPr>
+      <w:rPr>
+        <w:rFonts w:ascii="Wingdings" w:hAnsi="Wingdings" w:hint="default"/>
+      </w:rPr>
+    </w:lvl>
+    <w:lvl w:ilvl="6" w:tplc="040E0001" w:tentative="1">
+      <w:start w:val="1"/>
+      <w:numFmt w:val="bullet"/>
+      <w:lvlText w:val=""/>
+      <w:lvlJc w:val="left"/>
+      <w:pPr>
+        <w:ind w:left="5040" w:hanging="360"/>
+      </w:pPr>
+      <w:rPr>
+        <w:rFonts w:ascii="Symbol" w:hAnsi="Symbol" w:hint="default"/>
+      </w:rPr>
+    </w:lvl>
+    <w:lvl w:ilvl="7" w:tplc="040E0003" w:tentative="1">
+      <w:start w:val="1"/>
+      <w:numFmt w:val="bullet"/>
+      <w:lvlText w:val="o"/>
+      <w:lvlJc w:val="left"/>
+      <w:pPr>
+        <w:ind w:left="5760" w:hanging="360"/>
+      </w:pPr>
+      <w:rPr>
+        <w:rFonts w:ascii="Courier New" w:hAnsi="Courier New" w:cs="Courier New" w:hint="default"/>
+      </w:rPr>
+    </w:lvl>
+    <w:lvl w:ilvl="8" w:tplc="040E0005" w:tentative="1">
+      <w:start w:val="1"/>
+      <w:numFmt w:val="bullet"/>
+      <w:lvlText w:val=""/>
+      <w:lvlJc w:val="left"/>
+      <w:pPr>
+        <w:ind w:left="6480" w:hanging="360"/>
+      </w:pPr>
+      <w:rPr>
+        <w:rFonts w:ascii="Wingdings" w:hAnsi="Wingdings" w:hint="default"/>
+      </w:rPr>
+    </w:lvl>
+  </w:abstractNum>
+  <w:abstractNum w:abstractNumId="2" w15:restartNumberingAfterBreak="0">
     <w:nsid w:val="50871287"/>
     <w:multiLevelType w:val="hybridMultilevel"/>
     <w:tmpl w:val="04F0E3FE"/>
@@ -233,6 +539,12 @@
     </w:lvl>
   </w:abstractNum>
   <w:num w:numId="1">
+    <w:abstractNumId w:val="2"/>
+  </w:num>
+  <w:num w:numId="2">
+    <w:abstractNumId w:val="1"/>
+  </w:num>
+  <w:num w:numId="3">
     <w:abstractNumId w:val="0"/>
   </w:num>
 </w:numbering>

</xml_diff>